<commit_message>
added basic bootstrap template. added logo
</commit_message>
<xml_diff>
--- a/supplement/github flow.docx
+++ b/supplement/github flow.docx
@@ -7,346 +7,214 @@
         <w:t>FORKING</w:t>
       </w:r>
     </w:p>
-    <w:p>
+    <w:p/>
+    <w:p>
+      <w:r>
+        <w:t>1. Elect a project "lead".</w:t>
+      </w:r>
+    </w:p>
+    <w:p>
+      <w:r>
+        <w:t>2. CHROME Have the project lead create a repo in their github.</w:t>
+      </w:r>
+    </w:p>
+    <w:p>
+      <w:r>
+        <w:t>3. Push the current project to that repo.</w:t>
+      </w:r>
+    </w:p>
+    <w:p>
+      <w:r>
+        <w:t>4. Partners navigate to the lead's github and "fork" the repo.</w:t>
+      </w:r>
+    </w:p>
+    <w:p>
+      <w:r>
+        <w:t>5. Navigate to your own github, you should see this fork in your github ui.</w:t>
+      </w:r>
+    </w:p>
+    <w:p>
+      <w:r>
+        <w:t>6. Clone the fork onto your computer.</w:t>
+      </w:r>
+    </w:p>
+    <w:p>
+      <w:r>
+        <w:t>7. FOLLOW ADDING CODE FLOW (NO ONE SHOULD COMMIT/PUSH TO MASTER)</w:t>
+      </w:r>
+    </w:p>
+    <w:p>
+      <w:r>
+        <w:t>8. Navigate to your forked version of the repository (your profile in github), you should see a "Create Pull Request" button. Click this.</w:t>
+      </w:r>
+    </w:p>
+    <w:p>
+      <w:r>
+        <w:t>9. Ensure that the pull request is of your branch compared to the lead's master branch. (should happen automatically)</w:t>
+      </w:r>
+    </w:p>
+    <w:p>
+      <w:r>
+        <w:t>10. Submit pull request.</w:t>
+      </w:r>
+    </w:p>
+    <w:p>
+      <w:r>
+        <w:t>11. Team lead can now merge the code into their repository.</w:t>
+      </w:r>
+    </w:p>
+    <w:p/>
+    <w:p/>
+    <w:p>
+      <w:r>
+        <w:t>ADD COLLABORATORS</w:t>
+      </w:r>
+    </w:p>
+    <w:p/>
+    <w:p>
+      <w:r>
+        <w:t>1. Elect a project "lead".</w:t>
+      </w:r>
+    </w:p>
+    <w:p>
+      <w:r>
+        <w:t>2. Have the project lead create a repo in their github.</w:t>
+      </w:r>
+    </w:p>
+    <w:p>
+      <w:r>
+        <w:t>3. Push the current project to that repo.</w:t>
+      </w:r>
+    </w:p>
+    <w:p>
+      <w:r>
+        <w:t>4. Project lead navigates to "Collaborators" inside new repo and adds partners by github user name.</w:t>
+      </w:r>
+    </w:p>
+    <w:p>
+      <w:r>
+        <w:t>5. Partners clone this repository onto their computers.</w:t>
+      </w:r>
+    </w:p>
+    <w:p>
+      <w:r>
+        <w:t>6. FOLLOW ADDING CODE FLOW (NO ONE SHOULD COMMIT/PUSH TO MASTER)</w:t>
+      </w:r>
+    </w:p>
+    <w:p>
+      <w:r>
+        <w:t>7. Navigate to lead projects' github (your leads' github profile in github) you should see a "Create Pull Request" button. Click this.</w:t>
+      </w:r>
+    </w:p>
+    <w:p>
+      <w:r>
+        <w:t>8. Submit pull request.</w:t>
+      </w:r>
+    </w:p>
+    <w:p>
+      <w:r>
+        <w:t>9. Anyone can merge the code.</w:t>
+      </w:r>
+    </w:p>
+    <w:p/>
+    <w:p>
+      <w:r>
+        <w:lastRenderedPageBreak/>
+        <w:t>ADDING CODE</w:t>
+      </w:r>
+    </w:p>
+    <w:p/>
+    <w:p>
+      <w:r>
+        <w:t>1 Checkout the master branch and pull it to ensure you have the latest version of working code.</w:t>
+      </w:r>
+    </w:p>
+    <w:p>
+      <w:r>
+        <w:t xml:space="preserve"> - `git checkout master`</w:t>
+      </w:r>
+    </w:p>
+    <w:p>
+      <w:r>
+        <w:t xml:space="preserve"> - `git pull`</w:t>
+      </w:r>
+    </w:p>
+    <w:p>
+      <w:r>
+        <w:t>2. Create a new branch off of master</w:t>
+      </w:r>
+    </w:p>
+    <w:p>
+      <w:r>
+        <w:t xml:space="preserve"> - `git checkout -b &lt;branch_name&gt;`</w:t>
+      </w:r>
+    </w:p>
+    <w:p>
+      <w:r>
+        <w:t xml:space="preserve"> - Example: `git checkout -b feature-add-firebase`</w:t>
+      </w:r>
+    </w:p>
+    <w:p>
+      <w:r>
+        <w:t>3. Begin writing code.</w:t>
+      </w:r>
+    </w:p>
+    <w:p>
+      <w:r>
+        <w:t>4. Add changes, commit changes, and push the branch</w:t>
+      </w:r>
+    </w:p>
+    <w:p>
+      <w:r>
+        <w:t xml:space="preserve"> - `git add .`</w:t>
+      </w:r>
+    </w:p>
+    <w:p>
+      <w:r>
+        <w:t xml:space="preserve"> - `git commit -m "a message that makes sense"`</w:t>
+      </w:r>
+    </w:p>
+    <w:p>
+      <w:r>
+        <w:t xml:space="preserve"> - `git push origin feature-add-firebase`</w:t>
+      </w:r>
+    </w:p>
+    <w:p/>
+    <w:p/>
+    <w:p>
+      <w:pPr>
+        <w:pStyle w:val="Heading1"/>
+      </w:pPr>
+      <w:r>
+        <w:t>Additional Notes</w:t>
+      </w:r>
+    </w:p>
+    <w:p>
+      <w:r>
+        <w:t>To go back to a branch, use `git checkout name-of-branch`</w:t>
+      </w:r>
+    </w:p>
+    <w:p>
+      <w:r>
+        <w:t>Use `git pull` to pull down all the changes from github onto your computer.</w:t>
+      </w:r>
+    </w:p>
+    <w:p>
+      <w:r>
+        <w:t>While on your branch, use `git merge master` to merge changes on the master branch (local) to your current branch (local).</w:t>
+      </w:r>
+      <w:r>
+        <w:t xml:space="preserve"> </w:t>
+      </w:r>
+    </w:p>
+    <w:p>
+      <w:r>
+        <w:t>git merge origin/feature-add-new-logo</w:t>
+      </w:r>
       <w:bookmarkStart w:id="0" w:name="_GoBack"/>
       <w:bookmarkEnd w:id="0"/>
     </w:p>
-    <w:p>
-      <w:r>
-        <w:t>1. Elect a project "lead".</w:t>
-      </w:r>
-    </w:p>
-    <w:p>
-      <w:r>
-        <w:t xml:space="preserve">2. CHROME Have the project lead create a repo in their </w:t>
-      </w:r>
-      <w:proofErr w:type="spellStart"/>
-      <w:r>
-        <w:t>github</w:t>
-      </w:r>
-      <w:proofErr w:type="spellEnd"/>
-      <w:r>
-        <w:t>.</w:t>
-      </w:r>
-    </w:p>
-    <w:p>
-      <w:r>
-        <w:t>3. Push the current project to that repo.</w:t>
-      </w:r>
-    </w:p>
-    <w:p>
-      <w:r>
-        <w:t xml:space="preserve">4. Partners navigate to the lead's </w:t>
-      </w:r>
-      <w:proofErr w:type="spellStart"/>
-      <w:r>
-        <w:t>github</w:t>
-      </w:r>
-      <w:proofErr w:type="spellEnd"/>
-      <w:r>
-        <w:t xml:space="preserve"> and "fork" the repo.</w:t>
-      </w:r>
-    </w:p>
-    <w:p>
-      <w:r>
-        <w:t xml:space="preserve">5. Navigate to your own </w:t>
-      </w:r>
-      <w:proofErr w:type="spellStart"/>
-      <w:r>
-        <w:t>github</w:t>
-      </w:r>
-      <w:proofErr w:type="spellEnd"/>
-      <w:r>
-        <w:t xml:space="preserve">, you should see this fork in your </w:t>
-      </w:r>
-      <w:proofErr w:type="spellStart"/>
-      <w:r>
-        <w:t>github</w:t>
-      </w:r>
-      <w:proofErr w:type="spellEnd"/>
-      <w:r>
-        <w:t xml:space="preserve"> </w:t>
-      </w:r>
-      <w:proofErr w:type="spellStart"/>
-      <w:r>
-        <w:t>ui</w:t>
-      </w:r>
-      <w:proofErr w:type="spellEnd"/>
-      <w:r>
-        <w:t>.</w:t>
-      </w:r>
-    </w:p>
-    <w:p>
-      <w:r>
-        <w:t>6. Clone the fork onto your computer.</w:t>
-      </w:r>
-    </w:p>
-    <w:p>
-      <w:r>
-        <w:t>7. FOLLOW ADDING CODE FLOW (NO ONE SHOULD COMMIT/PUSH TO MASTER)</w:t>
-      </w:r>
-    </w:p>
-    <w:p>
-      <w:r>
-        <w:t xml:space="preserve">8. Navigate to your forked version of the repository (your profile in </w:t>
-      </w:r>
-      <w:proofErr w:type="spellStart"/>
-      <w:r>
-        <w:t>github</w:t>
-      </w:r>
-      <w:proofErr w:type="spellEnd"/>
-      <w:r>
-        <w:t>), you should see a "Create Pull Request" button. Click this.</w:t>
-      </w:r>
-    </w:p>
-    <w:p>
-      <w:r>
-        <w:t>9. Ensure that the pull request is of your branch compared to the lead's master branch. (</w:t>
-      </w:r>
-      <w:proofErr w:type="gramStart"/>
-      <w:r>
-        <w:t>should</w:t>
-      </w:r>
-      <w:proofErr w:type="gramEnd"/>
-      <w:r>
-        <w:t xml:space="preserve"> happen automatically)</w:t>
-      </w:r>
-    </w:p>
-    <w:p>
-      <w:r>
-        <w:t>10. Submit pull request.</w:t>
-      </w:r>
-    </w:p>
-    <w:p>
-      <w:r>
-        <w:t>11. Team lead can now merge the code into their repository.</w:t>
-      </w:r>
-    </w:p>
     <w:p/>
-    <w:p/>
-    <w:p>
-      <w:r>
-        <w:t>ADD COLLABORATORS</w:t>
-      </w:r>
-    </w:p>
-    <w:p/>
-    <w:p>
-      <w:r>
-        <w:t>1. Elect a project "lead".</w:t>
-      </w:r>
-    </w:p>
-    <w:p>
-      <w:r>
-        <w:t xml:space="preserve">2. Have the project lead create a repo in their </w:t>
-      </w:r>
-      <w:proofErr w:type="spellStart"/>
-      <w:r>
-        <w:t>github</w:t>
-      </w:r>
-      <w:proofErr w:type="spellEnd"/>
-      <w:r>
-        <w:t>.</w:t>
-      </w:r>
-    </w:p>
-    <w:p>
-      <w:r>
-        <w:t>3. Push the current project to that repo.</w:t>
-      </w:r>
-    </w:p>
-    <w:p>
-      <w:r>
-        <w:t xml:space="preserve">4. Project lead navigates to "Collaborators" inside new repo and adds partners by </w:t>
-      </w:r>
-      <w:proofErr w:type="spellStart"/>
-      <w:r>
-        <w:t>github</w:t>
-      </w:r>
-      <w:proofErr w:type="spellEnd"/>
-      <w:r>
-        <w:t xml:space="preserve"> user name.</w:t>
-      </w:r>
-    </w:p>
-    <w:p>
-      <w:r>
-        <w:t>5. Partners clone this repository onto their computers.</w:t>
-      </w:r>
-    </w:p>
-    <w:p>
-      <w:r>
-        <w:t>6. FOLLOW ADDING CODE FLOW (NO ONE SHOULD COMMIT/PUSH TO MASTER)</w:t>
-      </w:r>
-    </w:p>
-    <w:p>
-      <w:r>
-        <w:t xml:space="preserve">7. Navigate to lead projects' </w:t>
-      </w:r>
-      <w:proofErr w:type="spellStart"/>
-      <w:r>
-        <w:t>github</w:t>
-      </w:r>
-      <w:proofErr w:type="spellEnd"/>
-      <w:r>
-        <w:t xml:space="preserve"> (your leads' </w:t>
-      </w:r>
-      <w:proofErr w:type="spellStart"/>
-      <w:r>
-        <w:t>github</w:t>
-      </w:r>
-      <w:proofErr w:type="spellEnd"/>
-      <w:r>
-        <w:t xml:space="preserve"> profile in </w:t>
-      </w:r>
-      <w:proofErr w:type="spellStart"/>
-      <w:r>
-        <w:t>github</w:t>
-      </w:r>
-      <w:proofErr w:type="spellEnd"/>
-      <w:r>
-        <w:t>) you should see a "Create Pull Request" button. Click this.</w:t>
-      </w:r>
-    </w:p>
-    <w:p>
-      <w:r>
-        <w:t>8. Submit pull request.</w:t>
-      </w:r>
-    </w:p>
-    <w:p>
-      <w:r>
-        <w:t>9. Anyone can merge the code.</w:t>
-      </w:r>
-    </w:p>
-    <w:p/>
-    <w:p>
-      <w:r>
-        <w:lastRenderedPageBreak/>
-        <w:t>ADDING CODE</w:t>
-      </w:r>
-    </w:p>
-    <w:p/>
-    <w:p>
-      <w:r>
-        <w:t>1 Checkout the master branch and pull it to ensure you have the latest version of working code.</w:t>
-      </w:r>
-    </w:p>
-    <w:p>
-      <w:r>
-        <w:t xml:space="preserve"> - `</w:t>
-      </w:r>
-      <w:proofErr w:type="spellStart"/>
-      <w:r>
-        <w:t>git</w:t>
-      </w:r>
-      <w:proofErr w:type="spellEnd"/>
-      <w:r>
-        <w:t xml:space="preserve"> checkout master`</w:t>
-      </w:r>
-    </w:p>
-    <w:p>
-      <w:r>
-        <w:t xml:space="preserve"> - `</w:t>
-      </w:r>
-      <w:proofErr w:type="spellStart"/>
-      <w:r>
-        <w:t>git</w:t>
-      </w:r>
-      <w:proofErr w:type="spellEnd"/>
-      <w:r>
-        <w:t xml:space="preserve"> pull`</w:t>
-      </w:r>
-    </w:p>
-    <w:p>
-      <w:r>
-        <w:t>2. Create a new branch off of master</w:t>
-      </w:r>
-    </w:p>
-    <w:p>
-      <w:r>
-        <w:t xml:space="preserve"> - `</w:t>
-      </w:r>
-      <w:proofErr w:type="spellStart"/>
-      <w:r>
-        <w:t>git</w:t>
-      </w:r>
-      <w:proofErr w:type="spellEnd"/>
-      <w:r>
-        <w:t xml:space="preserve"> checkout -b &lt;</w:t>
-      </w:r>
-      <w:proofErr w:type="spellStart"/>
-      <w:r>
-        <w:t>branch_name</w:t>
-      </w:r>
-      <w:proofErr w:type="spellEnd"/>
-      <w:r>
-        <w:t>&gt;`</w:t>
-      </w:r>
-    </w:p>
-    <w:p>
-      <w:r>
-        <w:t xml:space="preserve"> - Example: `</w:t>
-      </w:r>
-      <w:proofErr w:type="spellStart"/>
-      <w:r>
-        <w:t>git</w:t>
-      </w:r>
-      <w:proofErr w:type="spellEnd"/>
-      <w:r>
-        <w:t xml:space="preserve"> checkout -b feature-add-firebase`</w:t>
-      </w:r>
-    </w:p>
-    <w:p>
-      <w:r>
-        <w:t>3. Begin writing code.</w:t>
-      </w:r>
-    </w:p>
-    <w:p>
-      <w:r>
-        <w:t>4. Add changes, commit changes, and push the branch</w:t>
-      </w:r>
-    </w:p>
-    <w:p>
-      <w:r>
-        <w:t xml:space="preserve"> - `</w:t>
-      </w:r>
-      <w:proofErr w:type="spellStart"/>
-      <w:r>
-        <w:t>git</w:t>
-      </w:r>
-      <w:proofErr w:type="spellEnd"/>
-      <w:r>
-        <w:t xml:space="preserve"> </w:t>
-      </w:r>
-      <w:proofErr w:type="gramStart"/>
-      <w:r>
-        <w:t>add .`</w:t>
-      </w:r>
-      <w:proofErr w:type="gramEnd"/>
-    </w:p>
-    <w:p>
-      <w:r>
-        <w:t xml:space="preserve"> - `</w:t>
-      </w:r>
-      <w:proofErr w:type="spellStart"/>
-      <w:r>
-        <w:t>git</w:t>
-      </w:r>
-      <w:proofErr w:type="spellEnd"/>
-      <w:r>
-        <w:t xml:space="preserve"> commit -m "a message that makes sense"`</w:t>
-      </w:r>
-    </w:p>
-    <w:p>
-      <w:r>
-        <w:t xml:space="preserve"> - `</w:t>
-      </w:r>
-      <w:proofErr w:type="spellStart"/>
-      <w:r>
-        <w:t>git</w:t>
-      </w:r>
-      <w:proofErr w:type="spellEnd"/>
-      <w:r>
-        <w:t xml:space="preserve"> push origin feature-add-firebase`</w:t>
-      </w:r>
-    </w:p>
     <w:sectPr>
       <w:pgSz w:w="12240" w:h="15840"/>
       <w:pgMar w:top="1440" w:right="1440" w:bottom="1440" w:left="1440" w:header="720" w:footer="720" w:gutter="0"/>
@@ -751,6 +619,27 @@
     <w:name w:val="Normal"/>
     <w:qFormat/>
   </w:style>
+  <w:style w:type="paragraph" w:styleId="Heading1">
+    <w:name w:val="heading 1"/>
+    <w:basedOn w:val="Normal"/>
+    <w:next w:val="Normal"/>
+    <w:link w:val="Heading1Char"/>
+    <w:uiPriority w:val="9"/>
+    <w:qFormat/>
+    <w:rsid w:val="00E71727"/>
+    <w:pPr>
+      <w:keepNext/>
+      <w:keepLines/>
+      <w:spacing w:before="240" w:after="0"/>
+      <w:outlineLvl w:val="0"/>
+    </w:pPr>
+    <w:rPr>
+      <w:rFonts w:asciiTheme="majorHAnsi" w:eastAsiaTheme="majorEastAsia" w:hAnsiTheme="majorHAnsi" w:cstheme="majorBidi"/>
+      <w:color w:val="2E74B5" w:themeColor="accent1" w:themeShade="BF"/>
+      <w:sz w:val="32"/>
+      <w:szCs w:val="32"/>
+    </w:rPr>
+  </w:style>
   <w:style w:type="character" w:default="1" w:styleId="DefaultParagraphFont">
     <w:name w:val="Default Paragraph Font"/>
     <w:uiPriority w:val="1"/>
@@ -777,6 +666,19 @@
     <w:uiPriority w:val="99"/>
     <w:semiHidden/>
     <w:unhideWhenUsed/>
+  </w:style>
+  <w:style w:type="character" w:customStyle="1" w:styleId="Heading1Char">
+    <w:name w:val="Heading 1 Char"/>
+    <w:basedOn w:val="DefaultParagraphFont"/>
+    <w:link w:val="Heading1"/>
+    <w:uiPriority w:val="9"/>
+    <w:rsid w:val="00E71727"/>
+    <w:rPr>
+      <w:rFonts w:asciiTheme="majorHAnsi" w:eastAsiaTheme="majorEastAsia" w:hAnsiTheme="majorHAnsi" w:cstheme="majorBidi"/>
+      <w:color w:val="2E74B5" w:themeColor="accent1" w:themeShade="BF"/>
+      <w:sz w:val="32"/>
+      <w:szCs w:val="32"/>
+    </w:rPr>
   </w:style>
 </w:styles>
 </file>

</xml_diff>

<commit_message>
reformatted and updated github flow instructions
</commit_message>
<xml_diff>
--- a/supplement/github flow.docx
+++ b/supplement/github flow.docx
@@ -7,346 +7,214 @@
         <w:t>FORKING</w:t>
       </w:r>
     </w:p>
-    <w:p>
+    <w:p/>
+    <w:p>
+      <w:r>
+        <w:t>1. Elect a project "lead".</w:t>
+      </w:r>
+    </w:p>
+    <w:p>
+      <w:r>
+        <w:t>2. CHROME Have the project lead create a repo in their github.</w:t>
+      </w:r>
+    </w:p>
+    <w:p>
+      <w:r>
+        <w:t>3. Push the current project to that repo.</w:t>
+      </w:r>
+    </w:p>
+    <w:p>
+      <w:r>
+        <w:t>4. Partners navigate to the lead's github and "fork" the repo.</w:t>
+      </w:r>
+    </w:p>
+    <w:p>
+      <w:r>
+        <w:t>5. Navigate to your own github, you should see this fork in your github ui.</w:t>
+      </w:r>
+    </w:p>
+    <w:p>
+      <w:r>
+        <w:t>6. Clone the fork onto your computer.</w:t>
+      </w:r>
+    </w:p>
+    <w:p>
+      <w:r>
+        <w:t>7. FOLLOW ADDING CODE FLOW (NO ONE SHOULD COMMIT/PUSH TO MASTER)</w:t>
+      </w:r>
+    </w:p>
+    <w:p>
+      <w:r>
+        <w:t>8. Navigate to your forked version of the repository (your profile in github), you should see a "Create Pull Request" button. Click this.</w:t>
+      </w:r>
+    </w:p>
+    <w:p>
+      <w:r>
+        <w:t>9. Ensure that the pull request is of your branch compared to the lead's master branch. (should happen automatically)</w:t>
+      </w:r>
+    </w:p>
+    <w:p>
+      <w:r>
+        <w:t>10. Submit pull request.</w:t>
+      </w:r>
+    </w:p>
+    <w:p>
+      <w:r>
+        <w:t>11. Team lead can now merge the code into their repository.</w:t>
+      </w:r>
+    </w:p>
+    <w:p/>
+    <w:p/>
+    <w:p>
+      <w:r>
+        <w:t>ADD COLLABORATORS</w:t>
+      </w:r>
+    </w:p>
+    <w:p/>
+    <w:p>
+      <w:r>
+        <w:t>1. Elect a project "lead".</w:t>
+      </w:r>
+    </w:p>
+    <w:p>
+      <w:r>
+        <w:t>2. Have the project lead create a repo in their github.</w:t>
+      </w:r>
+    </w:p>
+    <w:p>
+      <w:r>
+        <w:t>3. Push the current project to that repo.</w:t>
+      </w:r>
+    </w:p>
+    <w:p>
+      <w:r>
+        <w:t>4. Project lead navigates to "Collaborators" inside new repo and adds partners by github user name.</w:t>
+      </w:r>
+    </w:p>
+    <w:p>
+      <w:r>
+        <w:t>5. Partners clone this repository onto their computers.</w:t>
+      </w:r>
+    </w:p>
+    <w:p>
+      <w:r>
+        <w:t>6. FOLLOW ADDING CODE FLOW (NO ONE SHOULD COMMIT/PUSH TO MASTER)</w:t>
+      </w:r>
+    </w:p>
+    <w:p>
+      <w:r>
+        <w:t>7. Navigate to lead projects' github (your leads' github profile in github) you should see a "Create Pull Request" button. Click this.</w:t>
+      </w:r>
+    </w:p>
+    <w:p>
+      <w:r>
+        <w:t>8. Submit pull request.</w:t>
+      </w:r>
+    </w:p>
+    <w:p>
+      <w:r>
+        <w:t>9. Anyone can merge the code.</w:t>
+      </w:r>
+    </w:p>
+    <w:p/>
+    <w:p>
+      <w:r>
+        <w:lastRenderedPageBreak/>
+        <w:t>ADDING CODE</w:t>
+      </w:r>
+    </w:p>
+    <w:p/>
+    <w:p>
+      <w:r>
+        <w:t>1 Checkout the master branch and pull it to ensure you have the latest version of working code.</w:t>
+      </w:r>
+    </w:p>
+    <w:p>
+      <w:r>
+        <w:t xml:space="preserve"> - `git checkout master`</w:t>
+      </w:r>
+    </w:p>
+    <w:p>
+      <w:r>
+        <w:t xml:space="preserve"> - `git pull`</w:t>
+      </w:r>
+    </w:p>
+    <w:p>
+      <w:r>
+        <w:t>2. Create a new branch off of master</w:t>
+      </w:r>
+    </w:p>
+    <w:p>
+      <w:r>
+        <w:t xml:space="preserve"> - `git checkout -b &lt;branch_name&gt;`</w:t>
+      </w:r>
+    </w:p>
+    <w:p>
+      <w:r>
+        <w:t xml:space="preserve"> - Example: `git checkout -b feature-add-firebase`</w:t>
+      </w:r>
+    </w:p>
+    <w:p>
+      <w:r>
+        <w:t>3. Begin writing code.</w:t>
+      </w:r>
+    </w:p>
+    <w:p>
+      <w:r>
+        <w:t>4. Add changes, commit changes, and push the branch</w:t>
+      </w:r>
+    </w:p>
+    <w:p>
+      <w:r>
+        <w:t xml:space="preserve"> - `git add .`</w:t>
+      </w:r>
+    </w:p>
+    <w:p>
+      <w:r>
+        <w:t xml:space="preserve"> - `git commit -m "a message that makes sense"`</w:t>
+      </w:r>
+    </w:p>
+    <w:p>
+      <w:r>
+        <w:t xml:space="preserve"> - `git push origin feature-add-firebase`</w:t>
+      </w:r>
+    </w:p>
+    <w:p/>
+    <w:p/>
+    <w:p>
+      <w:pPr>
+        <w:pStyle w:val="Heading1"/>
+      </w:pPr>
+      <w:r>
+        <w:t>Additional Notes</w:t>
+      </w:r>
+    </w:p>
+    <w:p>
+      <w:r>
+        <w:t>To go back to a branch, use `git checkout name-of-branch`</w:t>
+      </w:r>
+    </w:p>
+    <w:p>
+      <w:r>
+        <w:t>Use `git pull` to pull down all the changes from github onto your computer.</w:t>
+      </w:r>
+    </w:p>
+    <w:p>
+      <w:r>
+        <w:t>While on your branch, use `git merge master` to merge changes on the master branch (local) to your current branch (local).</w:t>
+      </w:r>
+      <w:r>
+        <w:t xml:space="preserve"> </w:t>
+      </w:r>
+    </w:p>
+    <w:p>
+      <w:r>
+        <w:t>git merge origin/feature-add-new-logo</w:t>
+      </w:r>
       <w:bookmarkStart w:id="0" w:name="_GoBack"/>
       <w:bookmarkEnd w:id="0"/>
     </w:p>
-    <w:p>
-      <w:r>
-        <w:t>1. Elect a project "lead".</w:t>
-      </w:r>
-    </w:p>
-    <w:p>
-      <w:r>
-        <w:t xml:space="preserve">2. CHROME Have the project lead create a repo in their </w:t>
-      </w:r>
-      <w:proofErr w:type="spellStart"/>
-      <w:r>
-        <w:t>github</w:t>
-      </w:r>
-      <w:proofErr w:type="spellEnd"/>
-      <w:r>
-        <w:t>.</w:t>
-      </w:r>
-    </w:p>
-    <w:p>
-      <w:r>
-        <w:t>3. Push the current project to that repo.</w:t>
-      </w:r>
-    </w:p>
-    <w:p>
-      <w:r>
-        <w:t xml:space="preserve">4. Partners navigate to the lead's </w:t>
-      </w:r>
-      <w:proofErr w:type="spellStart"/>
-      <w:r>
-        <w:t>github</w:t>
-      </w:r>
-      <w:proofErr w:type="spellEnd"/>
-      <w:r>
-        <w:t xml:space="preserve"> and "fork" the repo.</w:t>
-      </w:r>
-    </w:p>
-    <w:p>
-      <w:r>
-        <w:t xml:space="preserve">5. Navigate to your own </w:t>
-      </w:r>
-      <w:proofErr w:type="spellStart"/>
-      <w:r>
-        <w:t>github</w:t>
-      </w:r>
-      <w:proofErr w:type="spellEnd"/>
-      <w:r>
-        <w:t xml:space="preserve">, you should see this fork in your </w:t>
-      </w:r>
-      <w:proofErr w:type="spellStart"/>
-      <w:r>
-        <w:t>github</w:t>
-      </w:r>
-      <w:proofErr w:type="spellEnd"/>
-      <w:r>
-        <w:t xml:space="preserve"> </w:t>
-      </w:r>
-      <w:proofErr w:type="spellStart"/>
-      <w:r>
-        <w:t>ui</w:t>
-      </w:r>
-      <w:proofErr w:type="spellEnd"/>
-      <w:r>
-        <w:t>.</w:t>
-      </w:r>
-    </w:p>
-    <w:p>
-      <w:r>
-        <w:t>6. Clone the fork onto your computer.</w:t>
-      </w:r>
-    </w:p>
-    <w:p>
-      <w:r>
-        <w:t>7. FOLLOW ADDING CODE FLOW (NO ONE SHOULD COMMIT/PUSH TO MASTER)</w:t>
-      </w:r>
-    </w:p>
-    <w:p>
-      <w:r>
-        <w:t xml:space="preserve">8. Navigate to your forked version of the repository (your profile in </w:t>
-      </w:r>
-      <w:proofErr w:type="spellStart"/>
-      <w:r>
-        <w:t>github</w:t>
-      </w:r>
-      <w:proofErr w:type="spellEnd"/>
-      <w:r>
-        <w:t>), you should see a "Create Pull Request" button. Click this.</w:t>
-      </w:r>
-    </w:p>
-    <w:p>
-      <w:r>
-        <w:t>9. Ensure that the pull request is of your branch compared to the lead's master branch. (</w:t>
-      </w:r>
-      <w:proofErr w:type="gramStart"/>
-      <w:r>
-        <w:t>should</w:t>
-      </w:r>
-      <w:proofErr w:type="gramEnd"/>
-      <w:r>
-        <w:t xml:space="preserve"> happen automatically)</w:t>
-      </w:r>
-    </w:p>
-    <w:p>
-      <w:r>
-        <w:t>10. Submit pull request.</w:t>
-      </w:r>
-    </w:p>
-    <w:p>
-      <w:r>
-        <w:t>11. Team lead can now merge the code into their repository.</w:t>
-      </w:r>
-    </w:p>
     <w:p/>
-    <w:p/>
-    <w:p>
-      <w:r>
-        <w:t>ADD COLLABORATORS</w:t>
-      </w:r>
-    </w:p>
-    <w:p/>
-    <w:p>
-      <w:r>
-        <w:t>1. Elect a project "lead".</w:t>
-      </w:r>
-    </w:p>
-    <w:p>
-      <w:r>
-        <w:t xml:space="preserve">2. Have the project lead create a repo in their </w:t>
-      </w:r>
-      <w:proofErr w:type="spellStart"/>
-      <w:r>
-        <w:t>github</w:t>
-      </w:r>
-      <w:proofErr w:type="spellEnd"/>
-      <w:r>
-        <w:t>.</w:t>
-      </w:r>
-    </w:p>
-    <w:p>
-      <w:r>
-        <w:t>3. Push the current project to that repo.</w:t>
-      </w:r>
-    </w:p>
-    <w:p>
-      <w:r>
-        <w:t xml:space="preserve">4. Project lead navigates to "Collaborators" inside new repo and adds partners by </w:t>
-      </w:r>
-      <w:proofErr w:type="spellStart"/>
-      <w:r>
-        <w:t>github</w:t>
-      </w:r>
-      <w:proofErr w:type="spellEnd"/>
-      <w:r>
-        <w:t xml:space="preserve"> user name.</w:t>
-      </w:r>
-    </w:p>
-    <w:p>
-      <w:r>
-        <w:t>5. Partners clone this repository onto their computers.</w:t>
-      </w:r>
-    </w:p>
-    <w:p>
-      <w:r>
-        <w:t>6. FOLLOW ADDING CODE FLOW (NO ONE SHOULD COMMIT/PUSH TO MASTER)</w:t>
-      </w:r>
-    </w:p>
-    <w:p>
-      <w:r>
-        <w:t xml:space="preserve">7. Navigate to lead projects' </w:t>
-      </w:r>
-      <w:proofErr w:type="spellStart"/>
-      <w:r>
-        <w:t>github</w:t>
-      </w:r>
-      <w:proofErr w:type="spellEnd"/>
-      <w:r>
-        <w:t xml:space="preserve"> (your leads' </w:t>
-      </w:r>
-      <w:proofErr w:type="spellStart"/>
-      <w:r>
-        <w:t>github</w:t>
-      </w:r>
-      <w:proofErr w:type="spellEnd"/>
-      <w:r>
-        <w:t xml:space="preserve"> profile in </w:t>
-      </w:r>
-      <w:proofErr w:type="spellStart"/>
-      <w:r>
-        <w:t>github</w:t>
-      </w:r>
-      <w:proofErr w:type="spellEnd"/>
-      <w:r>
-        <w:t>) you should see a "Create Pull Request" button. Click this.</w:t>
-      </w:r>
-    </w:p>
-    <w:p>
-      <w:r>
-        <w:t>8. Submit pull request.</w:t>
-      </w:r>
-    </w:p>
-    <w:p>
-      <w:r>
-        <w:t>9. Anyone can merge the code.</w:t>
-      </w:r>
-    </w:p>
-    <w:p/>
-    <w:p>
-      <w:r>
-        <w:lastRenderedPageBreak/>
-        <w:t>ADDING CODE</w:t>
-      </w:r>
-    </w:p>
-    <w:p/>
-    <w:p>
-      <w:r>
-        <w:t>1 Checkout the master branch and pull it to ensure you have the latest version of working code.</w:t>
-      </w:r>
-    </w:p>
-    <w:p>
-      <w:r>
-        <w:t xml:space="preserve"> - `</w:t>
-      </w:r>
-      <w:proofErr w:type="spellStart"/>
-      <w:r>
-        <w:t>git</w:t>
-      </w:r>
-      <w:proofErr w:type="spellEnd"/>
-      <w:r>
-        <w:t xml:space="preserve"> checkout master`</w:t>
-      </w:r>
-    </w:p>
-    <w:p>
-      <w:r>
-        <w:t xml:space="preserve"> - `</w:t>
-      </w:r>
-      <w:proofErr w:type="spellStart"/>
-      <w:r>
-        <w:t>git</w:t>
-      </w:r>
-      <w:proofErr w:type="spellEnd"/>
-      <w:r>
-        <w:t xml:space="preserve"> pull`</w:t>
-      </w:r>
-    </w:p>
-    <w:p>
-      <w:r>
-        <w:t>2. Create a new branch off of master</w:t>
-      </w:r>
-    </w:p>
-    <w:p>
-      <w:r>
-        <w:t xml:space="preserve"> - `</w:t>
-      </w:r>
-      <w:proofErr w:type="spellStart"/>
-      <w:r>
-        <w:t>git</w:t>
-      </w:r>
-      <w:proofErr w:type="spellEnd"/>
-      <w:r>
-        <w:t xml:space="preserve"> checkout -b &lt;</w:t>
-      </w:r>
-      <w:proofErr w:type="spellStart"/>
-      <w:r>
-        <w:t>branch_name</w:t>
-      </w:r>
-      <w:proofErr w:type="spellEnd"/>
-      <w:r>
-        <w:t>&gt;`</w:t>
-      </w:r>
-    </w:p>
-    <w:p>
-      <w:r>
-        <w:t xml:space="preserve"> - Example: `</w:t>
-      </w:r>
-      <w:proofErr w:type="spellStart"/>
-      <w:r>
-        <w:t>git</w:t>
-      </w:r>
-      <w:proofErr w:type="spellEnd"/>
-      <w:r>
-        <w:t xml:space="preserve"> checkout -b feature-add-firebase`</w:t>
-      </w:r>
-    </w:p>
-    <w:p>
-      <w:r>
-        <w:t>3. Begin writing code.</w:t>
-      </w:r>
-    </w:p>
-    <w:p>
-      <w:r>
-        <w:t>4. Add changes, commit changes, and push the branch</w:t>
-      </w:r>
-    </w:p>
-    <w:p>
-      <w:r>
-        <w:t xml:space="preserve"> - `</w:t>
-      </w:r>
-      <w:proofErr w:type="spellStart"/>
-      <w:r>
-        <w:t>git</w:t>
-      </w:r>
-      <w:proofErr w:type="spellEnd"/>
-      <w:r>
-        <w:t xml:space="preserve"> </w:t>
-      </w:r>
-      <w:proofErr w:type="gramStart"/>
-      <w:r>
-        <w:t>add .`</w:t>
-      </w:r>
-      <w:proofErr w:type="gramEnd"/>
-    </w:p>
-    <w:p>
-      <w:r>
-        <w:t xml:space="preserve"> - `</w:t>
-      </w:r>
-      <w:proofErr w:type="spellStart"/>
-      <w:r>
-        <w:t>git</w:t>
-      </w:r>
-      <w:proofErr w:type="spellEnd"/>
-      <w:r>
-        <w:t xml:space="preserve"> commit -m "a message that makes sense"`</w:t>
-      </w:r>
-    </w:p>
-    <w:p>
-      <w:r>
-        <w:t xml:space="preserve"> - `</w:t>
-      </w:r>
-      <w:proofErr w:type="spellStart"/>
-      <w:r>
-        <w:t>git</w:t>
-      </w:r>
-      <w:proofErr w:type="spellEnd"/>
-      <w:r>
-        <w:t xml:space="preserve"> push origin feature-add-firebase`</w:t>
-      </w:r>
-    </w:p>
     <w:sectPr>
       <w:pgSz w:w="12240" w:h="15840"/>
       <w:pgMar w:top="1440" w:right="1440" w:bottom="1440" w:left="1440" w:header="720" w:footer="720" w:gutter="0"/>
@@ -751,6 +619,27 @@
     <w:name w:val="Normal"/>
     <w:qFormat/>
   </w:style>
+  <w:style w:type="paragraph" w:styleId="Heading1">
+    <w:name w:val="heading 1"/>
+    <w:basedOn w:val="Normal"/>
+    <w:next w:val="Normal"/>
+    <w:link w:val="Heading1Char"/>
+    <w:uiPriority w:val="9"/>
+    <w:qFormat/>
+    <w:rsid w:val="00E71727"/>
+    <w:pPr>
+      <w:keepNext/>
+      <w:keepLines/>
+      <w:spacing w:before="240" w:after="0"/>
+      <w:outlineLvl w:val="0"/>
+    </w:pPr>
+    <w:rPr>
+      <w:rFonts w:asciiTheme="majorHAnsi" w:eastAsiaTheme="majorEastAsia" w:hAnsiTheme="majorHAnsi" w:cstheme="majorBidi"/>
+      <w:color w:val="2E74B5" w:themeColor="accent1" w:themeShade="BF"/>
+      <w:sz w:val="32"/>
+      <w:szCs w:val="32"/>
+    </w:rPr>
+  </w:style>
   <w:style w:type="character" w:default="1" w:styleId="DefaultParagraphFont">
     <w:name w:val="Default Paragraph Font"/>
     <w:uiPriority w:val="1"/>
@@ -777,6 +666,19 @@
     <w:uiPriority w:val="99"/>
     <w:semiHidden/>
     <w:unhideWhenUsed/>
+  </w:style>
+  <w:style w:type="character" w:customStyle="1" w:styleId="Heading1Char">
+    <w:name w:val="Heading 1 Char"/>
+    <w:basedOn w:val="DefaultParagraphFont"/>
+    <w:link w:val="Heading1"/>
+    <w:uiPriority w:val="9"/>
+    <w:rsid w:val="00E71727"/>
+    <w:rPr>
+      <w:rFonts w:asciiTheme="majorHAnsi" w:eastAsiaTheme="majorEastAsia" w:hAnsiTheme="majorHAnsi" w:cstheme="majorBidi"/>
+      <w:color w:val="2E74B5" w:themeColor="accent1" w:themeShade="BF"/>
+      <w:sz w:val="32"/>
+      <w:szCs w:val="32"/>
+    </w:rPr>
   </w:style>
 </w:styles>
 </file>

</xml_diff>